<commit_message>
Job funciona, revisar historial
</commit_message>
<xml_diff>
--- a/TP1 2021i.docx
+++ b/TP1 2021i.docx
@@ -194,8 +194,16 @@
         <w:rPr>
           <w:lang w:val="es-MX"/>
         </w:rPr>
-        <w:t>Oracle SQL Developer</w:t>
-      </w:r>
+        <w:t xml:space="preserve">Oracle SQL </w:t>
+      </w:r>
+      <w:proofErr w:type="spellStart"/>
+      <w:r>
+        <w:rPr>
+          <w:lang w:val="es-MX"/>
+        </w:rPr>
+        <w:t>Developer</w:t>
+      </w:r>
+      <w:proofErr w:type="spellEnd"/>
     </w:p>
     <w:p>
       <w:pPr>
@@ -212,8 +220,30 @@
         <w:rPr>
           <w:lang w:val="es-MX"/>
         </w:rPr>
-        <w:t>Oracle SQL Developer Data Modeler</w:t>
-      </w:r>
+        <w:t xml:space="preserve">Oracle SQL </w:t>
+      </w:r>
+      <w:proofErr w:type="spellStart"/>
+      <w:r>
+        <w:rPr>
+          <w:lang w:val="es-MX"/>
+        </w:rPr>
+        <w:t>Developer</w:t>
+      </w:r>
+      <w:proofErr w:type="spellEnd"/>
+      <w:r>
+        <w:rPr>
+          <w:lang w:val="es-MX"/>
+        </w:rPr>
+        <w:t xml:space="preserve"> Data </w:t>
+      </w:r>
+      <w:proofErr w:type="spellStart"/>
+      <w:r>
+        <w:rPr>
+          <w:lang w:val="es-MX"/>
+        </w:rPr>
+        <w:t>Modeler</w:t>
+      </w:r>
+      <w:proofErr w:type="spellEnd"/>
     </w:p>
     <w:p>
       <w:pPr>
@@ -230,8 +260,16 @@
         <w:rPr>
           <w:lang w:val="es-MX"/>
         </w:rPr>
-        <w:t>Oracle Jdeveloper</w:t>
-      </w:r>
+        <w:t xml:space="preserve">Oracle </w:t>
+      </w:r>
+      <w:proofErr w:type="spellStart"/>
+      <w:r>
+        <w:rPr>
+          <w:lang w:val="es-MX"/>
+        </w:rPr>
+        <w:t>Jdeveloper</w:t>
+      </w:r>
+      <w:proofErr w:type="spellEnd"/>
     </w:p>
     <w:p>
       <w:pPr>
@@ -312,12 +350,14 @@
           <w:lang w:val="es-MX"/>
         </w:rPr>
       </w:pPr>
+      <w:proofErr w:type="spellStart"/>
       <w:r>
         <w:rPr>
           <w:lang w:val="es-MX"/>
         </w:rPr>
         <w:t>triggers</w:t>
       </w:r>
+      <w:proofErr w:type="spellEnd"/>
     </w:p>
     <w:p>
       <w:pPr>
@@ -352,7 +392,35 @@
         <w:rPr>
           <w:lang w:val="es-MX"/>
         </w:rPr>
-        <w:t>calendarización de trabajos (job scheduling)</w:t>
+        <w:t>calendarización de trabajos (</w:t>
+      </w:r>
+      <w:proofErr w:type="spellStart"/>
+      <w:r>
+        <w:rPr>
+          <w:lang w:val="es-MX"/>
+        </w:rPr>
+        <w:t>job</w:t>
+      </w:r>
+      <w:proofErr w:type="spellEnd"/>
+      <w:r>
+        <w:rPr>
+          <w:lang w:val="es-MX"/>
+        </w:rPr>
+        <w:t xml:space="preserve"> </w:t>
+      </w:r>
+      <w:proofErr w:type="spellStart"/>
+      <w:r>
+        <w:rPr>
+          <w:lang w:val="es-MX"/>
+        </w:rPr>
+        <w:t>scheduling</w:t>
+      </w:r>
+      <w:proofErr w:type="spellEnd"/>
+      <w:r>
+        <w:rPr>
+          <w:lang w:val="es-MX"/>
+        </w:rPr>
+        <w:t>)</w:t>
       </w:r>
     </w:p>
     <w:p>
@@ -905,7 +973,21 @@
         <w:rPr>
           <w:lang w:val="es-MX"/>
         </w:rPr>
-        <w:t xml:space="preserve">si el vendedor es de confianza o no. El historial consiste de comentarios incluidos por compradores </w:t>
+        <w:t xml:space="preserve">si el vendedor es de confianza o no. El historial </w:t>
+      </w:r>
+      <w:proofErr w:type="gramStart"/>
+      <w:r>
+        <w:rPr>
+          <w:lang w:val="es-MX"/>
+        </w:rPr>
+        <w:t>consiste de</w:t>
+      </w:r>
+      <w:proofErr w:type="gramEnd"/>
+      <w:r>
+        <w:rPr>
+          <w:lang w:val="es-MX"/>
+        </w:rPr>
+        <w:t xml:space="preserve"> comentarios incluidos por compradores </w:t>
       </w:r>
       <w:r>
         <w:rPr>
@@ -961,11 +1043,19 @@
         </w:rPr>
         <w:t xml:space="preserve">En los comentarios, los compradores además clasifican al vendedor en un rango </w:t>
       </w:r>
-      <w:r>
-        <w:rPr>
-          <w:lang w:val="es-MX"/>
-        </w:rPr>
-        <w:t>0..5.</w:t>
+      <w:proofErr w:type="gramStart"/>
+      <w:r>
+        <w:rPr>
+          <w:lang w:val="es-MX"/>
+        </w:rPr>
+        <w:t>0..</w:t>
+      </w:r>
+      <w:proofErr w:type="gramEnd"/>
+      <w:r>
+        <w:rPr>
+          <w:lang w:val="es-MX"/>
+        </w:rPr>
+        <w:t>5.</w:t>
       </w:r>
     </w:p>
     <w:p>
@@ -1263,7 +1353,21 @@
         <w:rPr>
           <w:lang w:val="es-MX"/>
         </w:rPr>
-        <w:t xml:space="preserve">que consiste de </w:t>
+        <w:t xml:space="preserve">que </w:t>
+      </w:r>
+      <w:proofErr w:type="gramStart"/>
+      <w:r>
+        <w:rPr>
+          <w:lang w:val="es-MX"/>
+        </w:rPr>
+        <w:t>consiste de</w:t>
+      </w:r>
+      <w:proofErr w:type="gramEnd"/>
+      <w:r>
+        <w:rPr>
+          <w:lang w:val="es-MX"/>
+        </w:rPr>
+        <w:t xml:space="preserve"> </w:t>
       </w:r>
       <w:r>
         <w:rPr>
@@ -1670,7 +1774,21 @@
         <w:rPr>
           <w:lang w:val="es-MX"/>
         </w:rPr>
-        <w:t xml:space="preserve">un ítem: el vendedor debe describir el ítem y clasificarlo; además debe establecer el precio base y la fecha y hora de cierre de la subasta; aunque es opcional, se recomienda incluir una imagen jpeg del ítem con un tamaño máximo de </w:t>
+        <w:t xml:space="preserve">un ítem: el vendedor debe describir el ítem y clasificarlo; además debe establecer el precio base y la fecha y hora de cierre de la subasta; aunque es opcional, se recomienda incluir una imagen </w:t>
+      </w:r>
+      <w:proofErr w:type="spellStart"/>
+      <w:r>
+        <w:rPr>
+          <w:lang w:val="es-MX"/>
+        </w:rPr>
+        <w:t>jpeg</w:t>
+      </w:r>
+      <w:proofErr w:type="spellEnd"/>
+      <w:r>
+        <w:rPr>
+          <w:lang w:val="es-MX"/>
+        </w:rPr>
+        <w:t xml:space="preserve"> del ítem con un tamaño máximo de </w:t>
       </w:r>
       <w:r>
         <w:rPr>
@@ -1727,17 +1845,35 @@
         </w:rPr>
         <w:tab/>
       </w:r>
+      <w:proofErr w:type="spellStart"/>
+      <w:proofErr w:type="gramStart"/>
       <w:r>
         <w:rPr>
           <w:lang w:val="es-MX"/>
         </w:rPr>
         <w:t>max</w:t>
       </w:r>
-      <w:r>
-        <w:rPr>
-          <w:lang w:val="es-MX"/>
-        </w:rPr>
-        <w:t>(mejor_oferta*</w:t>
+      <w:proofErr w:type="spellEnd"/>
+      <w:r>
+        <w:rPr>
+          <w:lang w:val="es-MX"/>
+        </w:rPr>
+        <w:t>(</w:t>
+      </w:r>
+      <w:proofErr w:type="spellStart"/>
+      <w:proofErr w:type="gramEnd"/>
+      <w:r>
+        <w:rPr>
+          <w:lang w:val="es-MX"/>
+        </w:rPr>
+        <w:t>mejor_oferta</w:t>
+      </w:r>
+      <w:proofErr w:type="spellEnd"/>
+      <w:r>
+        <w:rPr>
+          <w:lang w:val="es-MX"/>
+        </w:rPr>
+        <w:t>*</w:t>
       </w:r>
       <w:r>
         <w:rPr>
@@ -1969,13 +2105,47 @@
           <w:lang w:val="es-MX"/>
         </w:rPr>
       </w:pPr>
+      <w:proofErr w:type="spellStart"/>
       <w:r>
         <w:rPr>
           <w:highlight w:val="cyan"/>
           <w:lang w:val="es-MX"/>
         </w:rPr>
-        <w:t>Join de ganadorId en subasta con historial compradorId</w:t>
-      </w:r>
+        <w:t>Join</w:t>
+      </w:r>
+      <w:proofErr w:type="spellEnd"/>
+      <w:r>
+        <w:rPr>
+          <w:highlight w:val="cyan"/>
+          <w:lang w:val="es-MX"/>
+        </w:rPr>
+        <w:t xml:space="preserve"> de </w:t>
+      </w:r>
+      <w:proofErr w:type="spellStart"/>
+      <w:r>
+        <w:rPr>
+          <w:highlight w:val="cyan"/>
+          <w:lang w:val="es-MX"/>
+        </w:rPr>
+        <w:t>ganadorId</w:t>
+      </w:r>
+      <w:proofErr w:type="spellEnd"/>
+      <w:r>
+        <w:rPr>
+          <w:highlight w:val="cyan"/>
+          <w:lang w:val="es-MX"/>
+        </w:rPr>
+        <w:t xml:space="preserve"> en subasta con historial </w:t>
+      </w:r>
+      <w:proofErr w:type="spellStart"/>
+      <w:r>
+        <w:rPr>
+          <w:highlight w:val="cyan"/>
+          <w:lang w:val="es-MX"/>
+        </w:rPr>
+        <w:t>compradorId</w:t>
+      </w:r>
+      <w:proofErr w:type="spellEnd"/>
     </w:p>
     <w:p>
       <w:pPr>
@@ -1989,12 +2159,21 @@
           <w:lang w:val="es-MX"/>
         </w:rPr>
       </w:pPr>
+      <w:proofErr w:type="spellStart"/>
       <w:r>
         <w:rPr>
           <w:highlight w:val="cyan"/>
           <w:lang w:val="es-MX"/>
         </w:rPr>
-        <w:t>si es un comprador, para una subasta que haya ganado, incluir un comentario sobre el vendedor</w:t>
+        <w:t>si</w:t>
+      </w:r>
+      <w:proofErr w:type="spellEnd"/>
+      <w:r>
+        <w:rPr>
+          <w:highlight w:val="cyan"/>
+          <w:lang w:val="es-MX"/>
+        </w:rPr>
+        <w:t xml:space="preserve"> es un comprador, para una subasta que haya ganado, incluir un comentario sobre el vendedor</w:t>
       </w:r>
     </w:p>
     <w:p>
@@ -2009,12 +2188,21 @@
           <w:lang w:val="es-MX"/>
         </w:rPr>
       </w:pPr>
+      <w:proofErr w:type="spellStart"/>
       <w:r>
         <w:rPr>
           <w:highlight w:val="cyan"/>
           <w:lang w:val="es-MX"/>
         </w:rPr>
-        <w:t>si es un vendedor, para una subasta que haya tenido ganador, incluir un comentario sobre el comprador</w:t>
+        <w:t>si</w:t>
+      </w:r>
+      <w:proofErr w:type="spellEnd"/>
+      <w:r>
+        <w:rPr>
+          <w:highlight w:val="cyan"/>
+          <w:lang w:val="es-MX"/>
+        </w:rPr>
+        <w:t xml:space="preserve"> es un vendedor, para una subasta que haya tenido ganador, incluir un comentario sobre el comprador</w:t>
       </w:r>
     </w:p>
     <w:p>
@@ -2230,8 +2418,16 @@
         <w:rPr>
           <w:lang w:val="es-MX"/>
         </w:rPr>
-        <w:t xml:space="preserve"> en Oracle y PostreSQL</w:t>
-      </w:r>
+        <w:t xml:space="preserve"> en Oracle y </w:t>
+      </w:r>
+      <w:proofErr w:type="spellStart"/>
+      <w:r>
+        <w:rPr>
+          <w:lang w:val="es-MX"/>
+        </w:rPr>
+        <w:t>PostreSQL</w:t>
+      </w:r>
+      <w:proofErr w:type="spellEnd"/>
       <w:r>
         <w:rPr>
           <w:lang w:val="es-MX"/>
@@ -2298,7 +2494,21 @@
         <w:rPr>
           <w:lang w:val="es-MX"/>
         </w:rPr>
-        <w:t xml:space="preserve"> tipo de datos DECIMAL().</w:t>
+        <w:t xml:space="preserve"> tipo de datos </w:t>
+      </w:r>
+      <w:proofErr w:type="gramStart"/>
+      <w:r>
+        <w:rPr>
+          <w:lang w:val="es-MX"/>
+        </w:rPr>
+        <w:t>DECIMAL(</w:t>
+      </w:r>
+      <w:proofErr w:type="gramEnd"/>
+      <w:r>
+        <w:rPr>
+          <w:lang w:val="es-MX"/>
+        </w:rPr>
+        <w:t>).</w:t>
       </w:r>
     </w:p>
     <w:p>
@@ -3363,7 +3573,23 @@
                 <w:sz w:val="18"/>
                 <w:lang w:val="es-MX"/>
               </w:rPr>
-              <w:t>Entrada: categoría y sub categoría.</w:t>
+              <w:t xml:space="preserve">Entrada: categoría y </w:t>
+            </w:r>
+            <w:proofErr w:type="gramStart"/>
+            <w:r>
+              <w:rPr>
+                <w:sz w:val="18"/>
+                <w:lang w:val="es-MX"/>
+              </w:rPr>
+              <w:t>sub categoría</w:t>
+            </w:r>
+            <w:proofErr w:type="gramEnd"/>
+            <w:r>
+              <w:rPr>
+                <w:sz w:val="18"/>
+                <w:lang w:val="es-MX"/>
+              </w:rPr>
+              <w:t>.</w:t>
             </w:r>
           </w:p>
           <w:p>
@@ -3891,6 +4117,7 @@
           <w:lang w:val="es-MX"/>
         </w:rPr>
       </w:pPr>
+      <w:proofErr w:type="spellStart"/>
       <w:r>
         <w:rPr>
           <w:highlight w:val="cyan"/>
@@ -3898,6 +4125,7 @@
         </w:rPr>
         <w:t>Triggers</w:t>
       </w:r>
+      <w:proofErr w:type="spellEnd"/>
     </w:p>
     <w:p>
       <w:pPr>
@@ -3919,7 +4147,23 @@
           <w:highlight w:val="cyan"/>
           <w:lang w:val="es-MX"/>
         </w:rPr>
-        <w:t>mediante triggers la siguiente funcionalidad</w:t>
+        <w:t xml:space="preserve">mediante </w:t>
+      </w:r>
+      <w:proofErr w:type="spellStart"/>
+      <w:r>
+        <w:rPr>
+          <w:highlight w:val="cyan"/>
+          <w:lang w:val="es-MX"/>
+        </w:rPr>
+        <w:t>triggers</w:t>
+      </w:r>
+      <w:proofErr w:type="spellEnd"/>
+      <w:r>
+        <w:rPr>
+          <w:highlight w:val="cyan"/>
+          <w:lang w:val="es-MX"/>
+        </w:rPr>
+        <w:t xml:space="preserve"> la siguiente funcionalidad</w:t>
       </w:r>
     </w:p>
     <w:p>
@@ -3953,7 +4197,23 @@
           <w:highlight w:val="cyan"/>
           <w:lang w:val="es-MX"/>
         </w:rPr>
-        <w:t>; usar triggers para actualizar dicho monto con cada nueva puja</w:t>
+        <w:t xml:space="preserve">; usar </w:t>
+      </w:r>
+      <w:proofErr w:type="spellStart"/>
+      <w:r>
+        <w:rPr>
+          <w:highlight w:val="cyan"/>
+          <w:lang w:val="es-MX"/>
+        </w:rPr>
+        <w:t>triggers</w:t>
+      </w:r>
+      <w:proofErr w:type="spellEnd"/>
+      <w:r>
+        <w:rPr>
+          <w:highlight w:val="cyan"/>
+          <w:lang w:val="es-MX"/>
+        </w:rPr>
+        <w:t xml:space="preserve"> para actualizar dicho monto con cada nueva puja</w:t>
       </w:r>
     </w:p>
     <w:p>
@@ -4151,7 +4411,49 @@
         <w:rPr>
           <w:lang w:val="es-MX"/>
         </w:rPr>
-        <w:t xml:space="preserve">La aplicación debe proveer un mecanismo de login para autenticar usuarios. El uso y almacenamiento de passwords debe protegerse por medio de algún mecanismo de encriptación. La aplicación no debe usar sql </w:t>
+        <w:t xml:space="preserve">La aplicación debe proveer un mecanismo de </w:t>
+      </w:r>
+      <w:proofErr w:type="spellStart"/>
+      <w:r>
+        <w:rPr>
+          <w:lang w:val="es-MX"/>
+        </w:rPr>
+        <w:t>login</w:t>
+      </w:r>
+      <w:proofErr w:type="spellEnd"/>
+      <w:r>
+        <w:rPr>
+          <w:lang w:val="es-MX"/>
+        </w:rPr>
+        <w:t xml:space="preserve"> para autenticar usuarios. El uso y almacenamiento de </w:t>
+      </w:r>
+      <w:proofErr w:type="spellStart"/>
+      <w:r>
+        <w:rPr>
+          <w:lang w:val="es-MX"/>
+        </w:rPr>
+        <w:t>passwords</w:t>
+      </w:r>
+      <w:proofErr w:type="spellEnd"/>
+      <w:r>
+        <w:rPr>
+          <w:lang w:val="es-MX"/>
+        </w:rPr>
+        <w:t xml:space="preserve"> debe protegerse por medio de algún mecanismo de encriptación. La aplicación no debe usar </w:t>
+      </w:r>
+      <w:proofErr w:type="spellStart"/>
+      <w:r>
+        <w:rPr>
+          <w:lang w:val="es-MX"/>
+        </w:rPr>
+        <w:t>sql</w:t>
+      </w:r>
+      <w:proofErr w:type="spellEnd"/>
+      <w:r>
+        <w:rPr>
+          <w:lang w:val="es-MX"/>
+        </w:rPr>
+        <w:t xml:space="preserve"> </w:t>
       </w:r>
       <w:r>
         <w:rPr>
@@ -4554,7 +4856,35 @@
         <w:rPr>
           <w:lang w:val="es-MX"/>
         </w:rPr>
-        <w:t xml:space="preserve">.  Al igual que en el caso cliente/servidor, la aplicación web debe autenticar usuarios, proteger passwords por medio de algún mecanismo de encriptación, y no usar sql </w:t>
+        <w:t xml:space="preserve">.  Al igual que en el caso cliente/servidor, la aplicación web debe autenticar usuarios, proteger </w:t>
+      </w:r>
+      <w:proofErr w:type="spellStart"/>
+      <w:r>
+        <w:rPr>
+          <w:lang w:val="es-MX"/>
+        </w:rPr>
+        <w:t>passwords</w:t>
+      </w:r>
+      <w:proofErr w:type="spellEnd"/>
+      <w:r>
+        <w:rPr>
+          <w:lang w:val="es-MX"/>
+        </w:rPr>
+        <w:t xml:space="preserve"> por medio de algún mecanismo de encriptación, y no usar </w:t>
+      </w:r>
+      <w:proofErr w:type="spellStart"/>
+      <w:r>
+        <w:rPr>
+          <w:lang w:val="es-MX"/>
+        </w:rPr>
+        <w:t>sql</w:t>
+      </w:r>
+      <w:proofErr w:type="spellEnd"/>
+      <w:r>
+        <w:rPr>
+          <w:lang w:val="es-MX"/>
+        </w:rPr>
+        <w:t xml:space="preserve"> </w:t>
       </w:r>
       <w:r>
         <w:rPr>
@@ -4846,8 +5176,29 @@
               <w:pStyle w:val="Textoindependiente"/>
             </w:pPr>
             <w:r>
-              <w:t>Cambiar SP de usuarios y hacer el grant y que desde la app se haga el login con el usuario .</w:t>
-            </w:r>
+              <w:t xml:space="preserve">Cambiar SP de usuarios y hacer el </w:t>
+            </w:r>
+            <w:proofErr w:type="spellStart"/>
+            <w:r>
+              <w:t>grant</w:t>
+            </w:r>
+            <w:proofErr w:type="spellEnd"/>
+            <w:r>
+              <w:t xml:space="preserve"> y que desde la app se haga el </w:t>
+            </w:r>
+            <w:proofErr w:type="spellStart"/>
+            <w:r>
+              <w:t>login</w:t>
+            </w:r>
+            <w:proofErr w:type="spellEnd"/>
+            <w:r>
+              <w:t xml:space="preserve"> con el </w:t>
+            </w:r>
+            <w:proofErr w:type="gramStart"/>
+            <w:r>
+              <w:t>usuario .</w:t>
+            </w:r>
+            <w:proofErr w:type="gramEnd"/>
           </w:p>
         </w:tc>
       </w:tr>
@@ -4861,7 +5212,53 @@
               <w:pStyle w:val="Textoindependiente"/>
             </w:pPr>
             <w:r>
-              <w:t>JOB y SP que el JOB corre cada 5 mins.</w:t>
+              <w:rPr>
+                <w:highlight w:val="yellow"/>
+              </w:rPr>
+              <w:t xml:space="preserve">JOB y SP que el JOB corre cada 5 </w:t>
+            </w:r>
+            <w:proofErr w:type="spellStart"/>
+            <w:r>
+              <w:rPr>
+                <w:highlight w:val="yellow"/>
+              </w:rPr>
+              <w:t>mins</w:t>
+            </w:r>
+            <w:proofErr w:type="spellEnd"/>
+            <w:r>
+              <w:rPr>
+                <w:highlight w:val="yellow"/>
+              </w:rPr>
+              <w:t>.</w:t>
+            </w:r>
+          </w:p>
+        </w:tc>
+      </w:tr>
+      <w:tr>
+        <w:tc>
+          <w:tcPr>
+            <w:tcW w:w="8828" w:type="dxa"/>
+          </w:tcPr>
+          <w:p>
+            <w:pPr>
+              <w:pStyle w:val="Textoindependiente"/>
+              <w:rPr>
+                <w:highlight w:val="yellow"/>
+              </w:rPr>
+            </w:pPr>
+            <w:proofErr w:type="spellStart"/>
+            <w:r>
+              <w:rPr>
+                <w:highlight w:val="yellow"/>
+              </w:rPr>
+              <w:t>Trigger</w:t>
+            </w:r>
+            <w:proofErr w:type="spellEnd"/>
+            <w:r>
+              <w:rPr>
+                <w:highlight w:val="yellow"/>
+              </w:rPr>
+              <w:t xml:space="preserve"> que modifica la subasta con cada nueva puja si monto es mayor al mejor del momento</w:t>
             </w:r>
           </w:p>
         </w:tc>
@@ -4876,8 +5273,76 @@
               <w:pStyle w:val="Textoindependiente"/>
             </w:pPr>
             <w:r>
-              <w:t>Trigger que modifica la subasta con cada nueva puja si monto es mayor al mejor del momento</w:t>
-            </w:r>
+              <w:rPr>
+                <w:highlight w:val="yellow"/>
+              </w:rPr>
+              <w:t xml:space="preserve">Mostrar en las ventanas de historial Cliente y </w:t>
+            </w:r>
+            <w:proofErr w:type="spellStart"/>
+            <w:r>
+              <w:rPr>
+                <w:highlight w:val="yellow"/>
+              </w:rPr>
+              <w:t>admin</w:t>
+            </w:r>
+            <w:proofErr w:type="spellEnd"/>
+            <w:r>
+              <w:rPr>
+                <w:highlight w:val="yellow"/>
+              </w:rPr>
+              <w:t xml:space="preserve"> las subastas que debe comentar</w:t>
+            </w:r>
+          </w:p>
+        </w:tc>
+      </w:tr>
+      <w:tr>
+        <w:tc>
+          <w:tcPr>
+            <w:tcW w:w="8828" w:type="dxa"/>
+          </w:tcPr>
+          <w:p>
+            <w:pPr>
+              <w:pStyle w:val="Textoindependiente"/>
+              <w:rPr>
+                <w:lang w:val="es-MX"/>
+              </w:rPr>
+            </w:pPr>
+            <w:r>
+              <w:t xml:space="preserve">Terminar </w:t>
+            </w:r>
+            <w:proofErr w:type="spellStart"/>
+            <w:r>
+              <w:t>SPs</w:t>
+            </w:r>
+            <w:proofErr w:type="spellEnd"/>
+            <w:r>
+              <w:t xml:space="preserve"> y </w:t>
+            </w:r>
+            <w:proofErr w:type="spellStart"/>
+            <w:r>
+              <w:t>dem</w:t>
+            </w:r>
+            <w:r>
+              <w:rPr>
+                <w:lang w:val="es-MX"/>
+              </w:rPr>
+              <w:t>ás</w:t>
+            </w:r>
+            <w:proofErr w:type="spellEnd"/>
+            <w:r>
+              <w:rPr>
+                <w:lang w:val="es-MX"/>
+              </w:rPr>
+              <w:t xml:space="preserve"> en </w:t>
+            </w:r>
+            <w:proofErr w:type="spellStart"/>
+            <w:r>
+              <w:rPr>
+                <w:lang w:val="es-MX"/>
+              </w:rPr>
+              <w:t>Postgresql</w:t>
+            </w:r>
+            <w:proofErr w:type="spellEnd"/>
           </w:p>
         </w:tc>
       </w:tr>
@@ -4891,32 +5356,13 @@
               <w:pStyle w:val="Textoindependiente"/>
             </w:pPr>
             <w:r>
-              <w:t>Mostrar en las ventanas de historial Cliente y admin las subastas que debe comentar</w:t>
-            </w:r>
-          </w:p>
-        </w:tc>
-      </w:tr>
-      <w:tr>
-        <w:tc>
-          <w:tcPr>
-            <w:tcW w:w="8828" w:type="dxa"/>
-          </w:tcPr>
-          <w:p>
-            <w:pPr>
-              <w:pStyle w:val="Textoindependiente"/>
-              <w:rPr>
-                <w:lang w:val="es-MX"/>
-              </w:rPr>
-            </w:pPr>
-            <w:r>
-              <w:t>Terminar SPs y dem</w:t>
-            </w:r>
-            <w:r>
-              <w:rPr>
-                <w:lang w:val="es-MX"/>
-              </w:rPr>
-              <w:t>ás en Postgresql</w:t>
-            </w:r>
+              <w:t xml:space="preserve">Adaptar clases DAO para versión con </w:t>
+            </w:r>
+            <w:proofErr w:type="spellStart"/>
+            <w:r>
+              <w:t>postgresql</w:t>
+            </w:r>
+            <w:proofErr w:type="spellEnd"/>
           </w:p>
         </w:tc>
       </w:tr>
@@ -4930,7 +5376,31 @@
               <w:pStyle w:val="Textoindependiente"/>
             </w:pPr>
             <w:r>
-              <w:t>Adaptar clases DAO para versión con postgresql</w:t>
+              <w:t>Documentación</w:t>
+            </w:r>
+          </w:p>
+        </w:tc>
+      </w:tr>
+      <w:tr>
+        <w:tc>
+          <w:tcPr>
+            <w:tcW w:w="8828" w:type="dxa"/>
+          </w:tcPr>
+          <w:p>
+            <w:pPr>
+              <w:pStyle w:val="Textoindependiente"/>
+              <w:jc w:val="center"/>
+              <w:rPr>
+                <w:b/>
+                <w:bCs/>
+              </w:rPr>
+            </w:pPr>
+            <w:r>
+              <w:rPr>
+                <w:b/>
+                <w:bCs/>
+              </w:rPr>
+              <w:t>VALIDACIONES SI DA TIEMPO</w:t>
             </w:r>
           </w:p>
         </w:tc>
@@ -4945,31 +5415,7 @@
               <w:pStyle w:val="Textoindependiente"/>
             </w:pPr>
             <w:r>
-              <w:t>Documentación</w:t>
-            </w:r>
-          </w:p>
-        </w:tc>
-      </w:tr>
-      <w:tr>
-        <w:tc>
-          <w:tcPr>
-            <w:tcW w:w="8828" w:type="dxa"/>
-          </w:tcPr>
-          <w:p>
-            <w:pPr>
-              <w:pStyle w:val="Textoindependiente"/>
-              <w:jc w:val="center"/>
-              <w:rPr>
-                <w:b/>
-                <w:bCs/>
-              </w:rPr>
-            </w:pPr>
-            <w:r>
-              <w:rPr>
-                <w:b/>
-                <w:bCs/>
-              </w:rPr>
-              <w:t>VALIDACIONES SI DA TIEMPO</w:t>
+              <w:t>Campos que no estén vacíos</w:t>
             </w:r>
           </w:p>
         </w:tc>
@@ -4984,7 +5430,13 @@
               <w:pStyle w:val="Textoindependiente"/>
             </w:pPr>
             <w:r>
-              <w:t>Campos que no estén vacíos</w:t>
+              <w:t xml:space="preserve">Tamaño de la imagen </w:t>
+            </w:r>
+            <w:r>
+              <w:rPr>
+                <w:lang w:val="es-MX"/>
+              </w:rPr>
+              <w:t>máximo 25KB</w:t>
             </w:r>
           </w:p>
         </w:tc>
@@ -4999,28 +5451,15 @@
               <w:pStyle w:val="Textoindependiente"/>
             </w:pPr>
             <w:r>
-              <w:t xml:space="preserve">Tamaño de la imagen </w:t>
-            </w:r>
-            <w:r>
-              <w:rPr>
-                <w:lang w:val="es-MX"/>
-              </w:rPr>
-              <w:t>máximo 25KB</w:t>
-            </w:r>
-          </w:p>
-        </w:tc>
-      </w:tr>
-      <w:tr>
-        <w:tc>
-          <w:tcPr>
-            <w:tcW w:w="8828" w:type="dxa"/>
-          </w:tcPr>
-          <w:p>
-            <w:pPr>
-              <w:pStyle w:val="Textoindependiente"/>
-            </w:pPr>
-            <w:r>
-              <w:t xml:space="preserve">Formato password </w:t>
+              <w:t xml:space="preserve">Formato </w:t>
+            </w:r>
+            <w:proofErr w:type="gramStart"/>
+            <w:r>
+              <w:t>password</w:t>
+            </w:r>
+            <w:proofErr w:type="gramEnd"/>
+            <w:r>
+              <w:t xml:space="preserve"> </w:t>
             </w:r>
             <w:r>
               <w:rPr>

</xml_diff>